<commit_message>
Apuntes iniciales Casos de uso (T4.2)
</commit_message>
<xml_diff>
--- a/ISW/Clases teoría/Tema4.2/Apuntes T4.2.docx
+++ b/ISW/Clases teoría/Tema4.2/Apuntes T4.2.docx
@@ -607,7 +607,6 @@
         </w:rPr>
         <w:t xml:space="preserve"> [</w:t>
       </w:r>
-      <w:proofErr w:type="spellStart"/>
       <w:r>
         <w:rPr>
           <w:b/>
@@ -616,9 +615,8 @@
           <w:szCs w:val="32"/>
           <w:lang w:val="es-ES"/>
         </w:rPr>
-        <w:t>condicion</w:t>
-      </w:r>
-      <w:proofErr w:type="spellEnd"/>
+        <w:t>condición</w:t>
+      </w:r>
       <w:r>
         <w:rPr>
           <w:b/>

</xml_diff>